<commit_message>
PowerShell SQL Deployment Part 1 - Fixed the link to the notes.
</commit_message>
<xml_diff>
--- a/Tips.PowerShellSQLDeployment/docs/Tips.PowerShell.SQL.Deployment.Part1.docx
+++ b/Tips.PowerShellSQLDeployment/docs/Tips.PowerShell.SQL.Deployment.Part1.docx
@@ -533,7 +533,12 @@
         <w:t xml:space="preserve"> the</w:t>
       </w:r>
       <w:r>
-        <w:t xml:space="preserve"> Visual Studio Code &gt; PowerShell extension</w:t>
+        <w:t xml:space="preserve"> Visual Studio Cod</w:t>
+      </w:r>
+      <w:bookmarkStart w:id="0" w:name="_GoBack"/>
+      <w:bookmarkEnd w:id="0"/>
+      <w:r>
+        <w:t>e &gt; PowerShell extension</w:t>
       </w:r>
     </w:p>
     <w:p>
@@ -709,15 +714,15 @@
         <w:t>Make sure you are using actual hyphen "-" and not the bigger dash "–" that MS Word and other text editors like to replace it with.</w:t>
       </w:r>
     </w:p>
-    <w:bookmarkStart w:id="0" w:name="_MON_1629448073"/>
-    <w:bookmarkEnd w:id="0"/>
+    <w:bookmarkStart w:id="1" w:name="_MON_1629448073"/>
+    <w:bookmarkEnd w:id="1"/>
     <w:p>
       <w:r>
         <w:object w:dxaOrig="9360" w:dyaOrig="818">
           <v:shape id="_x0000_i1025" type="#_x0000_t75" style="width:468pt;height:41.25pt" o:ole="">
             <v:imagedata r:id="rId19" o:title=""/>
           </v:shape>
-          <o:OLEObject Type="Embed" ProgID="Word.Document.8" ShapeID="_x0000_i1025" DrawAspect="Content" ObjectID="_1629487899" r:id="rId20">
+          <o:OLEObject Type="Embed" ProgID="Word.Document.8" ShapeID="_x0000_i1025" DrawAspect="Content" ObjectID="_1629488283" r:id="rId20">
             <o:FieldCodes>\s</o:FieldCodes>
           </o:OLEObject>
         </w:object>
@@ -790,10 +795,7 @@
         <w:t>any number of PowerShell commands to prep y</w:t>
       </w:r>
       <w:r>
-        <w:t xml:space="preserve">our environments, run your queries, and clean up after yourself.  The following sections are files with their contents.  I created the following folders and placed all of the SQL files </w:t>
-      </w:r>
-      <w:r>
-        <w:t>(.</w:t>
+        <w:t>our environments, run your queries, and clean up after yourself.  The following sections are files with their contents.  I created the following folders and placed all of the SQL files (.</w:t>
       </w:r>
       <w:proofErr w:type="spellStart"/>
       <w:r>
@@ -801,10 +803,7 @@
       </w:r>
       <w:proofErr w:type="spellEnd"/>
       <w:r>
-        <w:t xml:space="preserve">) </w:t>
-      </w:r>
-      <w:r>
-        <w:t xml:space="preserve">in the </w:t>
+        <w:t xml:space="preserve">) in the </w:t>
       </w:r>
       <w:proofErr w:type="spellStart"/>
       <w:r>
@@ -860,15 +859,15 @@
       </w:r>
       <w:proofErr w:type="gramEnd"/>
     </w:p>
-    <w:bookmarkStart w:id="1" w:name="_MON_1629447480"/>
-    <w:bookmarkEnd w:id="1"/>
+    <w:bookmarkStart w:id="2" w:name="_MON_1629447480"/>
+    <w:bookmarkEnd w:id="2"/>
     <w:p>
       <w:r>
         <w:object w:dxaOrig="9360" w:dyaOrig="1126">
           <v:shape id="_x0000_i1026" type="#_x0000_t75" style="width:468pt;height:56.25pt" o:ole="">
             <v:imagedata r:id="rId22" o:title=""/>
           </v:shape>
-          <o:OLEObject Type="Embed" ProgID="Word.Document.8" ShapeID="_x0000_i1026" DrawAspect="Content" ObjectID="_1629487900" r:id="rId23">
+          <o:OLEObject Type="Embed" ProgID="Word.Document.8" ShapeID="_x0000_i1026" DrawAspect="Content" ObjectID="_1629488284" r:id="rId23">
             <o:FieldCodes>\s</o:FieldCodes>
           </o:OLEObject>
         </w:object>
@@ -887,15 +886,15 @@
       </w:r>
       <w:proofErr w:type="gramEnd"/>
     </w:p>
-    <w:bookmarkStart w:id="2" w:name="_MON_1629447127"/>
-    <w:bookmarkEnd w:id="2"/>
+    <w:bookmarkStart w:id="3" w:name="_MON_1629447127"/>
+    <w:bookmarkEnd w:id="3"/>
     <w:p>
       <w:r>
         <w:object w:dxaOrig="9360" w:dyaOrig="8303">
           <v:shape id="_x0000_i1027" type="#_x0000_t75" style="width:468pt;height:415.5pt" o:ole="">
             <v:imagedata r:id="rId24" o:title=""/>
           </v:shape>
-          <o:OLEObject Type="Embed" ProgID="Word.Document.8" ShapeID="_x0000_i1027" DrawAspect="Content" ObjectID="_1629487901" r:id="rId25">
+          <o:OLEObject Type="Embed" ProgID="Word.Document.8" ShapeID="_x0000_i1027" DrawAspect="Content" ObjectID="_1629488285" r:id="rId25">
             <o:FieldCodes>\s</o:FieldCodes>
           </o:OLEObject>
         </w:object>
@@ -928,15 +927,15 @@
       </w:r>
       <w:proofErr w:type="gramEnd"/>
     </w:p>
-    <w:bookmarkStart w:id="3" w:name="_MON_1629447536"/>
-    <w:bookmarkEnd w:id="3"/>
+    <w:bookmarkStart w:id="4" w:name="_MON_1629447536"/>
+    <w:bookmarkEnd w:id="4"/>
     <w:p>
       <w:r>
         <w:object w:dxaOrig="9360" w:dyaOrig="1126">
           <v:shape id="_x0000_i1028" type="#_x0000_t75" style="width:468pt;height:56.25pt" o:ole="">
             <v:imagedata r:id="rId26" o:title=""/>
           </v:shape>
-          <o:OLEObject Type="Embed" ProgID="Word.Document.8" ShapeID="_x0000_i1028" DrawAspect="Content" ObjectID="_1629487902" r:id="rId27">
+          <o:OLEObject Type="Embed" ProgID="Word.Document.8" ShapeID="_x0000_i1028" DrawAspect="Content" ObjectID="_1629488286" r:id="rId27">
             <o:FieldCodes>\s</o:FieldCodes>
           </o:OLEObject>
         </w:object>
@@ -950,29 +949,29 @@
         <w:t>COMPANYNAME.DevOps.Sql.psm1</w:t>
       </w:r>
     </w:p>
-    <w:bookmarkStart w:id="4" w:name="_MON_1629452986"/>
-    <w:bookmarkEnd w:id="4"/>
+    <w:bookmarkStart w:id="5" w:name="_MON_1629452986"/>
+    <w:bookmarkEnd w:id="5"/>
     <w:p>
       <w:r>
         <w:object w:dxaOrig="9360" w:dyaOrig="9321">
-          <v:shape id="_x0000_i1032" type="#_x0000_t75" style="width:468pt;height:465.75pt" o:ole="">
+          <v:shape id="_x0000_i1029" type="#_x0000_t75" style="width:468pt;height:465.75pt" o:ole="">
             <v:imagedata r:id="rId28" o:title=""/>
           </v:shape>
-          <o:OLEObject Type="Embed" ProgID="Word.Document.8" ShapeID="_x0000_i1032" DrawAspect="Content" ObjectID="_1629487903" r:id="rId29">
+          <o:OLEObject Type="Embed" ProgID="Word.Document.8" ShapeID="_x0000_i1029" DrawAspect="Content" ObjectID="_1629488287" r:id="rId29">
             <o:FieldCodes>\s</o:FieldCodes>
           </o:OLEObject>
         </w:object>
       </w:r>
     </w:p>
-    <w:bookmarkStart w:id="5" w:name="_MON_1629473672"/>
-    <w:bookmarkEnd w:id="5"/>
+    <w:bookmarkStart w:id="6" w:name="_MON_1629473672"/>
+    <w:bookmarkEnd w:id="6"/>
     <w:p>
       <w:r>
         <w:object w:dxaOrig="9360" w:dyaOrig="7377">
-          <v:shape id="_x0000_i1029" type="#_x0000_t75" style="width:468pt;height:369pt" o:ole="">
+          <v:shape id="_x0000_i1030" type="#_x0000_t75" style="width:468pt;height:369pt" o:ole="">
             <v:imagedata r:id="rId30" o:title=""/>
           </v:shape>
-          <o:OLEObject Type="Embed" ProgID="Word.Document.8" ShapeID="_x0000_i1029" DrawAspect="Content" ObjectID="_1629487904" r:id="rId31">
+          <o:OLEObject Type="Embed" ProgID="Word.Document.8" ShapeID="_x0000_i1030" DrawAspect="Content" ObjectID="_1629488288" r:id="rId31">
             <o:FieldCodes>\s</o:FieldCodes>
           </o:OLEObject>
         </w:object>
@@ -987,29 +986,29 @@
         <w:t>DeploySql.ps1</w:t>
       </w:r>
     </w:p>
-    <w:bookmarkStart w:id="6" w:name="_MON_1629453058"/>
-    <w:bookmarkEnd w:id="6"/>
+    <w:bookmarkStart w:id="7" w:name="_MON_1629453058"/>
+    <w:bookmarkEnd w:id="7"/>
     <w:p>
       <w:r>
         <w:object w:dxaOrig="9360" w:dyaOrig="10138">
-          <v:shape id="_x0000_i1030" type="#_x0000_t75" style="width:468pt;height:507pt" o:ole="">
+          <v:shape id="_x0000_i1031" type="#_x0000_t75" style="width:468pt;height:507pt" o:ole="">
             <v:imagedata r:id="rId32" o:title=""/>
           </v:shape>
-          <o:OLEObject Type="Embed" ProgID="Word.Document.8" ShapeID="_x0000_i1030" DrawAspect="Content" ObjectID="_1629487905" r:id="rId33">
+          <o:OLEObject Type="Embed" ProgID="Word.Document.8" ShapeID="_x0000_i1031" DrawAspect="Content" ObjectID="_1629488289" r:id="rId33">
             <o:FieldCodes>\s</o:FieldCodes>
           </o:OLEObject>
         </w:object>
       </w:r>
     </w:p>
-    <w:bookmarkStart w:id="7" w:name="_MON_1629473967"/>
-    <w:bookmarkEnd w:id="7"/>
+    <w:bookmarkStart w:id="8" w:name="_MON_1629473967"/>
+    <w:bookmarkEnd w:id="8"/>
     <w:p>
       <w:r>
         <w:object w:dxaOrig="9360" w:dyaOrig="12809">
-          <v:shape id="_x0000_i1031" type="#_x0000_t75" style="width:468pt;height:640.5pt" o:ole="">
+          <v:shape id="_x0000_i1032" type="#_x0000_t75" style="width:468pt;height:640.5pt" o:ole="">
             <v:imagedata r:id="rId34" o:title=""/>
           </v:shape>
-          <o:OLEObject Type="Embed" ProgID="Word.Document.8" ShapeID="_x0000_i1031" DrawAspect="Content" ObjectID="_1629487906" r:id="rId35">
+          <o:OLEObject Type="Embed" ProgID="Word.Document.8" ShapeID="_x0000_i1032" DrawAspect="Content" ObjectID="_1629488290" r:id="rId35">
             <o:FieldCodes>\s</o:FieldCodes>
           </o:OLEObject>
         </w:object>
@@ -1413,12 +1412,7 @@
         </w:numPr>
       </w:pPr>
       <w:r>
-        <w:t>Shred the DACPAC into deployment files by categories in a specific o</w:t>
-      </w:r>
-      <w:bookmarkStart w:id="8" w:name="_GoBack"/>
-      <w:bookmarkEnd w:id="8"/>
-      <w:r>
-        <w:t>rder enforced by Microsoft standards</w:t>
+        <w:t>Shred the DACPAC into deployment files by categories in a specific order enforced by Microsoft standards</w:t>
       </w:r>
     </w:p>
     <w:p>
@@ -1780,10 +1774,7 @@
         <w:t xml:space="preserve"> statement?  Were you able to deploy any SQL scripts to your database?</w:t>
       </w:r>
       <w:r>
-        <w:t xml:space="preserve">  </w:t>
-      </w:r>
-      <w:r>
-        <w:t xml:space="preserve">Do you deploy your SQL scripts via DACPAC or SQL files?  Have you automated the process or is it fairly manual?  Do you deploy your SQL in a different way? Share in the comments below.  </w:t>
+        <w:t xml:space="preserve">  Do you deploy your SQL scripts via DACPAC or SQL files?  Have you automated the process or is it fairly manual?  Do you deploy your SQL in a different way? Share in the comments below.  </w:t>
       </w:r>
     </w:p>
     <w:sectPr>
@@ -1819,22 +1810,15 @@
         <v:path o:extrusionok="f" gradientshapeok="t" o:connecttype="rect"/>
         <o:lock v:ext="edit" aspectratio="t"/>
       </v:shapetype>
-      <v:shape id="_x0000_i1054" type="#_x0000_t75" style="width:16.5pt;height:16.5pt;visibility:visible;mso-wrap-style:square" o:bullet="t">
+      <v:shape id="_x0000_i1029" type="#_x0000_t75" style="width:16.5pt;height:16.5pt;visibility:visible;mso-wrap-style:square" o:bullet="t">
         <v:imagedata r:id="rId1" o:title=""/>
       </v:shape>
     </w:pict>
   </w:numPicBullet>
   <w:numPicBullet w:numPicBulletId="1">
     <w:pict>
-      <v:shape id="_x0000_i1055" type="#_x0000_t75" style="width:15.75pt;height:14.25pt;visibility:visible;mso-wrap-style:square" o:bullet="t">
+      <v:shape id="_x0000_i1030" type="#_x0000_t75" style="width:15.75pt;height:14.25pt;visibility:visible;mso-wrap-style:square" o:bullet="t">
         <v:imagedata r:id="rId2" o:title=""/>
-      </v:shape>
-    </w:pict>
-  </w:numPicBullet>
-  <w:numPicBullet w:numPicBulletId="2">
-    <w:pict>
-      <v:shape id="_x0000_i1056" type="#_x0000_t75" style="width:15.75pt;height:14.25pt;visibility:visible;mso-wrap-style:square" o:bullet="t">
-        <v:imagedata r:id="rId3" o:title=""/>
       </v:shape>
     </w:pict>
   </w:numPicBullet>
@@ -3469,6 +3453,7 @@
   <w:style w:type="character" w:default="1" w:styleId="DefaultParagraphFont">
     <w:name w:val="Default Paragraph Font"/>
     <w:uiPriority w:val="1"/>
+    <w:semiHidden/>
     <w:unhideWhenUsed/>
   </w:style>
   <w:style w:type="table" w:default="1" w:styleId="TableNormal">
@@ -3879,6 +3864,7 @@
   <w:style w:type="character" w:default="1" w:styleId="DefaultParagraphFont">
     <w:name w:val="Default Paragraph Font"/>
     <w:uiPriority w:val="1"/>
+    <w:semiHidden/>
     <w:unhideWhenUsed/>
   </w:style>
   <w:style w:type="table" w:default="1" w:styleId="TableNormal">

</xml_diff>

<commit_message>
PowerShell SQL Deployment - Part 1 - Fixed typo
</commit_message>
<xml_diff>
--- a/Tips.PowerShellSQLDeployment/docs/Tips.PowerShell.SQL.Deployment.Part1.docx
+++ b/Tips.PowerShellSQLDeployment/docs/Tips.PowerShell.SQL.Deployment.Part1.docx
@@ -533,12 +533,7 @@
         <w:t xml:space="preserve"> the</w:t>
       </w:r>
       <w:r>
-        <w:t xml:space="preserve"> Visual Studio Cod</w:t>
-      </w:r>
-      <w:bookmarkStart w:id="0" w:name="_GoBack"/>
-      <w:bookmarkEnd w:id="0"/>
-      <w:r>
-        <w:t>e &gt; PowerShell extension</w:t>
+        <w:t xml:space="preserve"> Visual Studio Code &gt; PowerShell extension</w:t>
       </w:r>
     </w:p>
     <w:p>
@@ -714,15 +709,15 @@
         <w:t>Make sure you are using actual hyphen "-" and not the bigger dash "–" that MS Word and other text editors like to replace it with.</w:t>
       </w:r>
     </w:p>
-    <w:bookmarkStart w:id="1" w:name="_MON_1629448073"/>
-    <w:bookmarkEnd w:id="1"/>
+    <w:bookmarkStart w:id="0" w:name="_MON_1629448073"/>
+    <w:bookmarkEnd w:id="0"/>
     <w:p>
       <w:r>
         <w:object w:dxaOrig="9360" w:dyaOrig="818">
           <v:shape id="_x0000_i1025" type="#_x0000_t75" style="width:468pt;height:41.25pt" o:ole="">
             <v:imagedata r:id="rId19" o:title=""/>
           </v:shape>
-          <o:OLEObject Type="Embed" ProgID="Word.Document.8" ShapeID="_x0000_i1025" DrawAspect="Content" ObjectID="_1629488283" r:id="rId20">
+          <o:OLEObject Type="Embed" ProgID="Word.Document.8" ShapeID="_x0000_i1025" DrawAspect="Content" ObjectID="_1629489349" r:id="rId20">
             <o:FieldCodes>\s</o:FieldCodes>
           </o:OLEObject>
         </w:object>
@@ -859,15 +854,15 @@
       </w:r>
       <w:proofErr w:type="gramEnd"/>
     </w:p>
-    <w:bookmarkStart w:id="2" w:name="_MON_1629447480"/>
-    <w:bookmarkEnd w:id="2"/>
+    <w:bookmarkStart w:id="1" w:name="_MON_1629447480"/>
+    <w:bookmarkEnd w:id="1"/>
     <w:p>
       <w:r>
         <w:object w:dxaOrig="9360" w:dyaOrig="1126">
           <v:shape id="_x0000_i1026" type="#_x0000_t75" style="width:468pt;height:56.25pt" o:ole="">
             <v:imagedata r:id="rId22" o:title=""/>
           </v:shape>
-          <o:OLEObject Type="Embed" ProgID="Word.Document.8" ShapeID="_x0000_i1026" DrawAspect="Content" ObjectID="_1629488284" r:id="rId23">
+          <o:OLEObject Type="Embed" ProgID="Word.Document.8" ShapeID="_x0000_i1026" DrawAspect="Content" ObjectID="_1629489350" r:id="rId23">
             <o:FieldCodes>\s</o:FieldCodes>
           </o:OLEObject>
         </w:object>
@@ -886,15 +881,15 @@
       </w:r>
       <w:proofErr w:type="gramEnd"/>
     </w:p>
-    <w:bookmarkStart w:id="3" w:name="_MON_1629447127"/>
-    <w:bookmarkEnd w:id="3"/>
+    <w:bookmarkStart w:id="2" w:name="_MON_1629447127"/>
+    <w:bookmarkEnd w:id="2"/>
     <w:p>
       <w:r>
         <w:object w:dxaOrig="9360" w:dyaOrig="8303">
           <v:shape id="_x0000_i1027" type="#_x0000_t75" style="width:468pt;height:415.5pt" o:ole="">
             <v:imagedata r:id="rId24" o:title=""/>
           </v:shape>
-          <o:OLEObject Type="Embed" ProgID="Word.Document.8" ShapeID="_x0000_i1027" DrawAspect="Content" ObjectID="_1629488285" r:id="rId25">
+          <o:OLEObject Type="Embed" ProgID="Word.Document.8" ShapeID="_x0000_i1027" DrawAspect="Content" ObjectID="_1629489351" r:id="rId25">
             <o:FieldCodes>\s</o:FieldCodes>
           </o:OLEObject>
         </w:object>
@@ -927,15 +922,15 @@
       </w:r>
       <w:proofErr w:type="gramEnd"/>
     </w:p>
-    <w:bookmarkStart w:id="4" w:name="_MON_1629447536"/>
-    <w:bookmarkEnd w:id="4"/>
+    <w:bookmarkStart w:id="3" w:name="_MON_1629447536"/>
+    <w:bookmarkEnd w:id="3"/>
     <w:p>
       <w:r>
         <w:object w:dxaOrig="9360" w:dyaOrig="1126">
           <v:shape id="_x0000_i1028" type="#_x0000_t75" style="width:468pt;height:56.25pt" o:ole="">
             <v:imagedata r:id="rId26" o:title=""/>
           </v:shape>
-          <o:OLEObject Type="Embed" ProgID="Word.Document.8" ShapeID="_x0000_i1028" DrawAspect="Content" ObjectID="_1629488286" r:id="rId27">
+          <o:OLEObject Type="Embed" ProgID="Word.Document.8" ShapeID="_x0000_i1028" DrawAspect="Content" ObjectID="_1629489352" r:id="rId27">
             <o:FieldCodes>\s</o:FieldCodes>
           </o:OLEObject>
         </w:object>
@@ -949,29 +944,29 @@
         <w:t>COMPANYNAME.DevOps.Sql.psm1</w:t>
       </w:r>
     </w:p>
-    <w:bookmarkStart w:id="5" w:name="_MON_1629452986"/>
-    <w:bookmarkEnd w:id="5"/>
+    <w:bookmarkStart w:id="4" w:name="_MON_1629452986"/>
+    <w:bookmarkEnd w:id="4"/>
     <w:p>
       <w:r>
         <w:object w:dxaOrig="9360" w:dyaOrig="9321">
           <v:shape id="_x0000_i1029" type="#_x0000_t75" style="width:468pt;height:465.75pt" o:ole="">
             <v:imagedata r:id="rId28" o:title=""/>
           </v:shape>
-          <o:OLEObject Type="Embed" ProgID="Word.Document.8" ShapeID="_x0000_i1029" DrawAspect="Content" ObjectID="_1629488287" r:id="rId29">
+          <o:OLEObject Type="Embed" ProgID="Word.Document.8" ShapeID="_x0000_i1029" DrawAspect="Content" ObjectID="_1629489353" r:id="rId29">
             <o:FieldCodes>\s</o:FieldCodes>
           </o:OLEObject>
         </w:object>
       </w:r>
     </w:p>
-    <w:bookmarkStart w:id="6" w:name="_MON_1629473672"/>
-    <w:bookmarkEnd w:id="6"/>
+    <w:bookmarkStart w:id="5" w:name="_MON_1629473672"/>
+    <w:bookmarkEnd w:id="5"/>
     <w:p>
       <w:r>
         <w:object w:dxaOrig="9360" w:dyaOrig="7377">
           <v:shape id="_x0000_i1030" type="#_x0000_t75" style="width:468pt;height:369pt" o:ole="">
             <v:imagedata r:id="rId30" o:title=""/>
           </v:shape>
-          <o:OLEObject Type="Embed" ProgID="Word.Document.8" ShapeID="_x0000_i1030" DrawAspect="Content" ObjectID="_1629488288" r:id="rId31">
+          <o:OLEObject Type="Embed" ProgID="Word.Document.8" ShapeID="_x0000_i1030" DrawAspect="Content" ObjectID="_1629489354" r:id="rId31">
             <o:FieldCodes>\s</o:FieldCodes>
           </o:OLEObject>
         </w:object>
@@ -986,29 +981,29 @@
         <w:t>DeploySql.ps1</w:t>
       </w:r>
     </w:p>
-    <w:bookmarkStart w:id="7" w:name="_MON_1629453058"/>
-    <w:bookmarkEnd w:id="7"/>
+    <w:bookmarkStart w:id="6" w:name="_MON_1629453058"/>
+    <w:bookmarkEnd w:id="6"/>
     <w:p>
       <w:r>
         <w:object w:dxaOrig="9360" w:dyaOrig="10138">
           <v:shape id="_x0000_i1031" type="#_x0000_t75" style="width:468pt;height:507pt" o:ole="">
             <v:imagedata r:id="rId32" o:title=""/>
           </v:shape>
-          <o:OLEObject Type="Embed" ProgID="Word.Document.8" ShapeID="_x0000_i1031" DrawAspect="Content" ObjectID="_1629488289" r:id="rId33">
+          <o:OLEObject Type="Embed" ProgID="Word.Document.8" ShapeID="_x0000_i1031" DrawAspect="Content" ObjectID="_1629489355" r:id="rId33">
             <o:FieldCodes>\s</o:FieldCodes>
           </o:OLEObject>
         </w:object>
       </w:r>
     </w:p>
-    <w:bookmarkStart w:id="8" w:name="_MON_1629473967"/>
-    <w:bookmarkEnd w:id="8"/>
+    <w:bookmarkStart w:id="7" w:name="_MON_1629473967"/>
+    <w:bookmarkEnd w:id="7"/>
     <w:p>
       <w:r>
         <w:object w:dxaOrig="9360" w:dyaOrig="12809">
           <v:shape id="_x0000_i1032" type="#_x0000_t75" style="width:468pt;height:640.5pt" o:ole="">
             <v:imagedata r:id="rId34" o:title=""/>
           </v:shape>
-          <o:OLEObject Type="Embed" ProgID="Word.Document.8" ShapeID="_x0000_i1032" DrawAspect="Content" ObjectID="_1629488290" r:id="rId35">
+          <o:OLEObject Type="Embed" ProgID="Word.Document.8" ShapeID="_x0000_i1032" DrawAspect="Content" ObjectID="_1629489356" r:id="rId35">
             <o:FieldCodes>\s</o:FieldCodes>
           </o:OLEObject>
         </w:object>
@@ -1380,7 +1375,15 @@
     </w:p>
     <w:p>
       <w:r>
-        <w:t>By attending their session you'll learn the following:</w:t>
+        <w:t xml:space="preserve">By attending </w:t>
+      </w:r>
+      <w:r>
+        <w:t>his</w:t>
+      </w:r>
+      <w:bookmarkStart w:id="8" w:name="_GoBack"/>
+      <w:bookmarkEnd w:id="8"/>
+      <w:r>
+        <w:t xml:space="preserve"> session you'll learn the following:</w:t>
       </w:r>
     </w:p>
     <w:p>
@@ -1810,14 +1813,14 @@
         <v:path o:extrusionok="f" gradientshapeok="t" o:connecttype="rect"/>
         <o:lock v:ext="edit" aspectratio="t"/>
       </v:shapetype>
-      <v:shape id="_x0000_i1029" type="#_x0000_t75" style="width:16.5pt;height:16.5pt;visibility:visible;mso-wrap-style:square" o:bullet="t">
+      <v:shape id="_x0000_i1028" type="#_x0000_t75" style="width:16.5pt;height:16.5pt;visibility:visible;mso-wrap-style:square" o:bullet="t">
         <v:imagedata r:id="rId1" o:title=""/>
       </v:shape>
     </w:pict>
   </w:numPicBullet>
   <w:numPicBullet w:numPicBulletId="1">
     <w:pict>
-      <v:shape id="_x0000_i1030" type="#_x0000_t75" style="width:15.75pt;height:14.25pt;visibility:visible;mso-wrap-style:square" o:bullet="t">
+      <v:shape id="_x0000_i1029" type="#_x0000_t75" style="width:15.75pt;height:14.25pt;visibility:visible;mso-wrap-style:square" o:bullet="t">
         <v:imagedata r:id="rId2" o:title=""/>
       </v:shape>
     </w:pict>

</xml_diff>

<commit_message>
PowerShell SQL Deployment - Part 1 - Added note that the module and script can be combined.
</commit_message>
<xml_diff>
--- a/Tips.PowerShellSQLDeployment/docs/Tips.PowerShell.SQL.Deployment.Part1.docx
+++ b/Tips.PowerShellSQLDeployment/docs/Tips.PowerShell.SQL.Deployment.Part1.docx
@@ -717,7 +717,7 @@
           <v:shape id="_x0000_i1025" type="#_x0000_t75" style="width:468pt;height:41.25pt" o:ole="">
             <v:imagedata r:id="rId19" o:title=""/>
           </v:shape>
-          <o:OLEObject Type="Embed" ProgID="Word.Document.8" ShapeID="_x0000_i1025" DrawAspect="Content" ObjectID="_1629489349" r:id="rId20">
+          <o:OLEObject Type="Embed" ProgID="Word.Document.8" ShapeID="_x0000_i1025" DrawAspect="Content" ObjectID="_1629985145" r:id="rId20">
             <o:FieldCodes>\s</o:FieldCodes>
           </o:OLEObject>
         </w:object>
@@ -839,13 +839,45 @@
         <w:t>C:\temp\sql</w:t>
       </w:r>
     </w:p>
-    <w:p/>
+    <w:p>
+      <w:r>
+        <w:lastRenderedPageBreak/>
+        <w:t>I chose to separate the concerns of applying the SQL script into a reusable module</w:t>
+      </w:r>
+      <w:r>
+        <w:t xml:space="preserve">.  I </w:t>
+      </w:r>
+      <w:r>
+        <w:t xml:space="preserve">isolated the gathering of the SQL files and Azure exception handling in </w:t>
+      </w:r>
+      <w:r>
+        <w:t xml:space="preserve">the </w:t>
+      </w:r>
+      <w:proofErr w:type="spellStart"/>
+      <w:r>
+        <w:t>DeploySql</w:t>
+      </w:r>
+      <w:proofErr w:type="spellEnd"/>
+      <w:r>
+        <w:t xml:space="preserve"> </w:t>
+      </w:r>
+      <w:r>
+        <w:t xml:space="preserve">PowerShell </w:t>
+      </w:r>
+      <w:r>
+        <w:t>script.  You can choose to combine the module and script into a single script</w:t>
+      </w:r>
+      <w:r>
+        <w:t>.  I like the flexibility to custom the exception handling to the deployment pipeline without affecting the core script.</w:t>
+      </w:r>
+      <w:bookmarkStart w:id="1" w:name="_GoBack"/>
+      <w:bookmarkEnd w:id="1"/>
+    </w:p>
     <w:p>
       <w:pPr>
         <w:pStyle w:val="Heading1"/>
       </w:pPr>
       <w:r>
-        <w:lastRenderedPageBreak/>
         <w:t>00</w:t>
       </w:r>
       <w:proofErr w:type="gramStart"/>
@@ -854,15 +886,15 @@
       </w:r>
       <w:proofErr w:type="gramEnd"/>
     </w:p>
-    <w:bookmarkStart w:id="1" w:name="_MON_1629447480"/>
-    <w:bookmarkEnd w:id="1"/>
+    <w:bookmarkStart w:id="2" w:name="_MON_1629447480"/>
+    <w:bookmarkEnd w:id="2"/>
     <w:p>
       <w:r>
         <w:object w:dxaOrig="9360" w:dyaOrig="1126">
           <v:shape id="_x0000_i1026" type="#_x0000_t75" style="width:468pt;height:56.25pt" o:ole="">
             <v:imagedata r:id="rId22" o:title=""/>
           </v:shape>
-          <o:OLEObject Type="Embed" ProgID="Word.Document.8" ShapeID="_x0000_i1026" DrawAspect="Content" ObjectID="_1629489350" r:id="rId23">
+          <o:OLEObject Type="Embed" ProgID="Word.Document.8" ShapeID="_x0000_i1026" DrawAspect="Content" ObjectID="_1629985146" r:id="rId23">
             <o:FieldCodes>\s</o:FieldCodes>
           </o:OLEObject>
         </w:object>
@@ -881,15 +913,15 @@
       </w:r>
       <w:proofErr w:type="gramEnd"/>
     </w:p>
-    <w:bookmarkStart w:id="2" w:name="_MON_1629447127"/>
-    <w:bookmarkEnd w:id="2"/>
+    <w:bookmarkStart w:id="3" w:name="_MON_1629447127"/>
+    <w:bookmarkEnd w:id="3"/>
     <w:p>
       <w:r>
         <w:object w:dxaOrig="9360" w:dyaOrig="8303">
           <v:shape id="_x0000_i1027" type="#_x0000_t75" style="width:468pt;height:415.5pt" o:ole="">
             <v:imagedata r:id="rId24" o:title=""/>
           </v:shape>
-          <o:OLEObject Type="Embed" ProgID="Word.Document.8" ShapeID="_x0000_i1027" DrawAspect="Content" ObjectID="_1629489351" r:id="rId25">
+          <o:OLEObject Type="Embed" ProgID="Word.Document.8" ShapeID="_x0000_i1027" DrawAspect="Content" ObjectID="_1629985147" r:id="rId25">
             <o:FieldCodes>\s</o:FieldCodes>
           </o:OLEObject>
         </w:object>
@@ -900,6 +932,7 @@
         <w:pStyle w:val="Heading1"/>
       </w:pPr>
       <w:r>
+        <w:lastRenderedPageBreak/>
         <w:t>##.*.SQL</w:t>
       </w:r>
     </w:p>
@@ -913,7 +946,6 @@
         <w:pStyle w:val="Heading1"/>
       </w:pPr>
       <w:r>
-        <w:lastRenderedPageBreak/>
         <w:t>99</w:t>
       </w:r>
       <w:proofErr w:type="gramStart"/>
@@ -922,15 +954,15 @@
       </w:r>
       <w:proofErr w:type="gramEnd"/>
     </w:p>
-    <w:bookmarkStart w:id="3" w:name="_MON_1629447536"/>
-    <w:bookmarkEnd w:id="3"/>
+    <w:bookmarkStart w:id="4" w:name="_MON_1629447536"/>
+    <w:bookmarkEnd w:id="4"/>
     <w:p>
       <w:r>
         <w:object w:dxaOrig="9360" w:dyaOrig="1126">
           <v:shape id="_x0000_i1028" type="#_x0000_t75" style="width:468pt;height:56.25pt" o:ole="">
             <v:imagedata r:id="rId26" o:title=""/>
           </v:shape>
-          <o:OLEObject Type="Embed" ProgID="Word.Document.8" ShapeID="_x0000_i1028" DrawAspect="Content" ObjectID="_1629489352" r:id="rId27">
+          <o:OLEObject Type="Embed" ProgID="Word.Document.8" ShapeID="_x0000_i1028" DrawAspect="Content" ObjectID="_1629985148" r:id="rId27">
             <o:FieldCodes>\s</o:FieldCodes>
           </o:OLEObject>
         </w:object>
@@ -944,29 +976,29 @@
         <w:t>COMPANYNAME.DevOps.Sql.psm1</w:t>
       </w:r>
     </w:p>
-    <w:bookmarkStart w:id="4" w:name="_MON_1629452986"/>
-    <w:bookmarkEnd w:id="4"/>
+    <w:bookmarkStart w:id="5" w:name="_MON_1629452986"/>
+    <w:bookmarkEnd w:id="5"/>
     <w:p>
       <w:r>
         <w:object w:dxaOrig="9360" w:dyaOrig="9321">
           <v:shape id="_x0000_i1029" type="#_x0000_t75" style="width:468pt;height:465.75pt" o:ole="">
             <v:imagedata r:id="rId28" o:title=""/>
           </v:shape>
-          <o:OLEObject Type="Embed" ProgID="Word.Document.8" ShapeID="_x0000_i1029" DrawAspect="Content" ObjectID="_1629489353" r:id="rId29">
+          <o:OLEObject Type="Embed" ProgID="Word.Document.8" ShapeID="_x0000_i1029" DrawAspect="Content" ObjectID="_1629985149" r:id="rId29">
             <o:FieldCodes>\s</o:FieldCodes>
           </o:OLEObject>
         </w:object>
       </w:r>
     </w:p>
-    <w:bookmarkStart w:id="5" w:name="_MON_1629473672"/>
-    <w:bookmarkEnd w:id="5"/>
+    <w:bookmarkStart w:id="6" w:name="_MON_1629473672"/>
+    <w:bookmarkEnd w:id="6"/>
     <w:p>
       <w:r>
         <w:object w:dxaOrig="9360" w:dyaOrig="7377">
           <v:shape id="_x0000_i1030" type="#_x0000_t75" style="width:468pt;height:369pt" o:ole="">
             <v:imagedata r:id="rId30" o:title=""/>
           </v:shape>
-          <o:OLEObject Type="Embed" ProgID="Word.Document.8" ShapeID="_x0000_i1030" DrawAspect="Content" ObjectID="_1629489354" r:id="rId31">
+          <o:OLEObject Type="Embed" ProgID="Word.Document.8" ShapeID="_x0000_i1030" DrawAspect="Content" ObjectID="_1629985150" r:id="rId31">
             <o:FieldCodes>\s</o:FieldCodes>
           </o:OLEObject>
         </w:object>
@@ -981,29 +1013,29 @@
         <w:t>DeploySql.ps1</w:t>
       </w:r>
     </w:p>
-    <w:bookmarkStart w:id="6" w:name="_MON_1629453058"/>
-    <w:bookmarkEnd w:id="6"/>
+    <w:bookmarkStart w:id="7" w:name="_MON_1629453058"/>
+    <w:bookmarkEnd w:id="7"/>
     <w:p>
       <w:r>
         <w:object w:dxaOrig="9360" w:dyaOrig="10138">
           <v:shape id="_x0000_i1031" type="#_x0000_t75" style="width:468pt;height:507pt" o:ole="">
             <v:imagedata r:id="rId32" o:title=""/>
           </v:shape>
-          <o:OLEObject Type="Embed" ProgID="Word.Document.8" ShapeID="_x0000_i1031" DrawAspect="Content" ObjectID="_1629489355" r:id="rId33">
+          <o:OLEObject Type="Embed" ProgID="Word.Document.8" ShapeID="_x0000_i1031" DrawAspect="Content" ObjectID="_1629985151" r:id="rId33">
             <o:FieldCodes>\s</o:FieldCodes>
           </o:OLEObject>
         </w:object>
       </w:r>
     </w:p>
-    <w:bookmarkStart w:id="7" w:name="_MON_1629473967"/>
-    <w:bookmarkEnd w:id="7"/>
+    <w:bookmarkStart w:id="8" w:name="_MON_1629473967"/>
+    <w:bookmarkEnd w:id="8"/>
     <w:p>
       <w:r>
         <w:object w:dxaOrig="9360" w:dyaOrig="12809">
           <v:shape id="_x0000_i1032" type="#_x0000_t75" style="width:468pt;height:640.5pt" o:ole="">
             <v:imagedata r:id="rId34" o:title=""/>
           </v:shape>
-          <o:OLEObject Type="Embed" ProgID="Word.Document.8" ShapeID="_x0000_i1032" DrawAspect="Content" ObjectID="_1629489356" r:id="rId35">
+          <o:OLEObject Type="Embed" ProgID="Word.Document.8" ShapeID="_x0000_i1032" DrawAspect="Content" ObjectID="_1629985152" r:id="rId35">
             <o:FieldCodes>\s</o:FieldCodes>
           </o:OLEObject>
         </w:object>
@@ -1380,8 +1412,6 @@
       <w:r>
         <w:t>his</w:t>
       </w:r>
-      <w:bookmarkStart w:id="8" w:name="_GoBack"/>
-      <w:bookmarkEnd w:id="8"/>
       <w:r>
         <w:t xml:space="preserve"> session you'll learn the following:</w:t>
       </w:r>

</xml_diff>